<commit_message>
Simple Unit Testing: getPrimeAnnuelle (get annual bonus)
</commit_message>
<xml_diff>
--- a/Evaluation instructions.docx
+++ b/Evaluation instructions.docx
@@ -65,14 +65,16 @@
           <w:rFonts w:ascii="Times New Roman" w:eastAsia="Times New Roman" w:hAnsi="Times New Roman" w:cs="Times New Roman"/>
           <w:sz w:val="24"/>
           <w:szCs w:val="24"/>
-          <w:lang w:eastAsia="de-DE" w:bidi="th-TH"/>
-        </w:rPr>
-      </w:pPr>
-      <w:r>
-        <w:rPr>
-          <w:rFonts w:ascii="Times New Roman" w:eastAsia="Times New Roman" w:hAnsi="Times New Roman" w:cs="Times New Roman"/>
-          <w:sz w:val="24"/>
-          <w:szCs w:val="24"/>
+          <w:highlight w:val="green"/>
+          <w:lang w:eastAsia="de-DE" w:bidi="th-TH"/>
+        </w:rPr>
+      </w:pPr>
+      <w:r>
+        <w:rPr>
+          <w:rFonts w:ascii="Times New Roman" w:eastAsia="Times New Roman" w:hAnsi="Times New Roman" w:cs="Times New Roman"/>
+          <w:sz w:val="24"/>
+          <w:szCs w:val="24"/>
+          <w:highlight w:val="green"/>
           <w:lang w:eastAsia="de-DE" w:bidi="th-TH"/>
         </w:rPr>
         <w:t xml:space="preserve">Des tests unitaires (@Test et Assertions) simples pour vérifier la méthode </w:t>
@@ -168,6 +170,7 @@
           <w:rFonts w:ascii="Times New Roman" w:eastAsia="Times New Roman" w:hAnsi="Times New Roman" w:cs="Times New Roman"/>
           <w:sz w:val="24"/>
           <w:szCs w:val="24"/>
+          <w:highlight w:val="green"/>
           <w:lang w:eastAsia="de-DE" w:bidi="th-TH"/>
         </w:rPr>
       </w:pPr>
@@ -177,6 +180,7 @@
           <w:rFonts w:ascii="Times New Roman" w:eastAsia="Times New Roman" w:hAnsi="Times New Roman" w:cs="Times New Roman"/>
           <w:sz w:val="24"/>
           <w:szCs w:val="24"/>
+          <w:highlight w:val="green"/>
           <w:lang w:eastAsia="de-DE" w:bidi="th-TH"/>
         </w:rPr>
         <w:t>getPrimeAnnuelle</w:t>
@@ -187,6 +191,7 @@
           <w:rFonts w:ascii="Times New Roman" w:eastAsia="Times New Roman" w:hAnsi="Times New Roman" w:cs="Times New Roman"/>
           <w:sz w:val="24"/>
           <w:szCs w:val="24"/>
+          <w:highlight w:val="green"/>
           <w:lang w:eastAsia="de-DE" w:bidi="th-TH"/>
         </w:rPr>
         <w:t xml:space="preserve"> de la classe Manager</w:t>

</xml_diff>

<commit_message>
Parameterized Unit Testing: setSalaire (define salary)
</commit_message>
<xml_diff>
--- a/Evaluation instructions.docx
+++ b/Evaluation instructions.docx
@@ -209,14 +209,16 @@
           <w:rFonts w:ascii="Times New Roman" w:eastAsia="Times New Roman" w:hAnsi="Times New Roman" w:cs="Times New Roman"/>
           <w:sz w:val="24"/>
           <w:szCs w:val="24"/>
-          <w:lang w:eastAsia="de-DE" w:bidi="th-TH"/>
-        </w:rPr>
-      </w:pPr>
-      <w:r>
-        <w:rPr>
-          <w:rFonts w:ascii="Times New Roman" w:eastAsia="Times New Roman" w:hAnsi="Times New Roman" w:cs="Times New Roman"/>
-          <w:sz w:val="24"/>
-          <w:szCs w:val="24"/>
+          <w:highlight w:val="yellow"/>
+          <w:lang w:eastAsia="de-DE" w:bidi="th-TH"/>
+        </w:rPr>
+      </w:pPr>
+      <w:r>
+        <w:rPr>
+          <w:rFonts w:ascii="Times New Roman" w:eastAsia="Times New Roman" w:hAnsi="Times New Roman" w:cs="Times New Roman"/>
+          <w:sz w:val="24"/>
+          <w:szCs w:val="24"/>
+          <w:highlight w:val="yellow"/>
           <w:lang w:eastAsia="de-DE" w:bidi="th-TH"/>
         </w:rPr>
         <w:t>Des tests unitaires paramétrés pour vérifier une autre méthode parmi celles citées ci-dessus.</w:t>
@@ -234,6 +236,7 @@
           <w:rFonts w:ascii="Times New Roman" w:eastAsia="Times New Roman" w:hAnsi="Times New Roman" w:cs="Times New Roman"/>
           <w:sz w:val="24"/>
           <w:szCs w:val="24"/>
+          <w:highlight w:val="green"/>
           <w:lang w:eastAsia="de-DE" w:bidi="th-TH"/>
         </w:rPr>
       </w:pPr>
@@ -243,6 +246,7 @@
           <w:rFonts w:ascii="Times New Roman" w:eastAsia="Times New Roman" w:hAnsi="Times New Roman" w:cs="Times New Roman"/>
           <w:sz w:val="24"/>
           <w:szCs w:val="24"/>
+          <w:highlight w:val="green"/>
           <w:lang w:eastAsia="de-DE" w:bidi="th-TH"/>
         </w:rPr>
         <w:t>setSalaire</w:t>
@@ -253,6 +257,7 @@
           <w:rFonts w:ascii="Times New Roman" w:eastAsia="Times New Roman" w:hAnsi="Times New Roman" w:cs="Times New Roman"/>
           <w:sz w:val="24"/>
           <w:szCs w:val="24"/>
+          <w:highlight w:val="green"/>
           <w:lang w:eastAsia="de-DE" w:bidi="th-TH"/>
         </w:rPr>
         <w:t xml:space="preserve">, ou </w:t>
@@ -270,6 +275,7 @@
           <w:rFonts w:ascii="Times New Roman" w:eastAsia="Times New Roman" w:hAnsi="Times New Roman" w:cs="Times New Roman"/>
           <w:sz w:val="24"/>
           <w:szCs w:val="24"/>
+          <w:highlight w:val="yellow"/>
           <w:lang w:eastAsia="de-DE" w:bidi="th-TH"/>
         </w:rPr>
       </w:pPr>
@@ -279,6 +285,7 @@
           <w:rFonts w:ascii="Times New Roman" w:eastAsia="Times New Roman" w:hAnsi="Times New Roman" w:cs="Times New Roman"/>
           <w:sz w:val="24"/>
           <w:szCs w:val="24"/>
+          <w:highlight w:val="yellow"/>
           <w:lang w:eastAsia="de-DE" w:bidi="th-TH"/>
         </w:rPr>
         <w:t>augmenterSalaire</w:t>
@@ -289,6 +296,7 @@
           <w:rFonts w:ascii="Times New Roman" w:eastAsia="Times New Roman" w:hAnsi="Times New Roman" w:cs="Times New Roman"/>
           <w:sz w:val="24"/>
           <w:szCs w:val="24"/>
+          <w:highlight w:val="yellow"/>
           <w:lang w:eastAsia="de-DE" w:bidi="th-TH"/>
         </w:rPr>
         <w:t xml:space="preserve"> ou </w:t>
@@ -306,6 +314,7 @@
           <w:rFonts w:ascii="Times New Roman" w:eastAsia="Times New Roman" w:hAnsi="Times New Roman" w:cs="Times New Roman"/>
           <w:sz w:val="24"/>
           <w:szCs w:val="24"/>
+          <w:highlight w:val="yellow"/>
           <w:lang w:eastAsia="de-DE" w:bidi="th-TH"/>
         </w:rPr>
       </w:pPr>
@@ -315,6 +324,7 @@
           <w:rFonts w:ascii="Times New Roman" w:eastAsia="Times New Roman" w:hAnsi="Times New Roman" w:cs="Times New Roman"/>
           <w:sz w:val="24"/>
           <w:szCs w:val="24"/>
+          <w:highlight w:val="yellow"/>
           <w:lang w:eastAsia="de-DE" w:bidi="th-TH"/>
         </w:rPr>
         <w:t>getPrimeAnnuelle</w:t>
@@ -325,6 +335,7 @@
           <w:rFonts w:ascii="Times New Roman" w:eastAsia="Times New Roman" w:hAnsi="Times New Roman" w:cs="Times New Roman"/>
           <w:sz w:val="24"/>
           <w:szCs w:val="24"/>
+          <w:highlight w:val="yellow"/>
           <w:lang w:eastAsia="de-DE" w:bidi="th-TH"/>
         </w:rPr>
         <w:t xml:space="preserve"> de la classe Manager</w:t>

</xml_diff>

<commit_message>
EmployeRepositoryTest and findEmployesPlusRiches (find the richest employees)
</commit_message>
<xml_diff>
--- a/Evaluation instructions.docx
+++ b/Evaluation instructions.docx
@@ -353,14 +353,16 @@
           <w:rFonts w:ascii="Times New Roman" w:eastAsia="Times New Roman" w:hAnsi="Times New Roman" w:cs="Times New Roman"/>
           <w:sz w:val="24"/>
           <w:szCs w:val="24"/>
-          <w:lang w:eastAsia="de-DE" w:bidi="th-TH"/>
-        </w:rPr>
-      </w:pPr>
-      <w:r>
-        <w:rPr>
-          <w:rFonts w:ascii="Times New Roman" w:eastAsia="Times New Roman" w:hAnsi="Times New Roman" w:cs="Times New Roman"/>
-          <w:sz w:val="24"/>
-          <w:szCs w:val="24"/>
+          <w:highlight w:val="green"/>
+          <w:lang w:eastAsia="de-DE" w:bidi="th-TH"/>
+        </w:rPr>
+      </w:pPr>
+      <w:r>
+        <w:rPr>
+          <w:rFonts w:ascii="Times New Roman" w:eastAsia="Times New Roman" w:hAnsi="Times New Roman" w:cs="Times New Roman"/>
+          <w:sz w:val="24"/>
+          <w:szCs w:val="24"/>
+          <w:highlight w:val="green"/>
           <w:lang w:eastAsia="de-DE" w:bidi="th-TH"/>
         </w:rPr>
         <w:t xml:space="preserve">Tester la méthode </w:t>
@@ -371,6 +373,7 @@
           <w:rFonts w:ascii="Times New Roman" w:eastAsia="Times New Roman" w:hAnsi="Times New Roman" w:cs="Times New Roman"/>
           <w:sz w:val="24"/>
           <w:szCs w:val="24"/>
+          <w:highlight w:val="green"/>
           <w:lang w:eastAsia="de-DE" w:bidi="th-TH"/>
         </w:rPr>
         <w:t>findEmployesPlusRiches</w:t>
@@ -381,6 +384,7 @@
           <w:rFonts w:ascii="Times New Roman" w:eastAsia="Times New Roman" w:hAnsi="Times New Roman" w:cs="Times New Roman"/>
           <w:sz w:val="24"/>
           <w:szCs w:val="24"/>
+          <w:highlight w:val="green"/>
           <w:lang w:eastAsia="de-DE" w:bidi="th-TH"/>
         </w:rPr>
         <w:t xml:space="preserve"> dans EmployeRepositoryTest (bien utiliser dans les tests EmployeRepository et pas BaseEmployeRepository qui est juste une classe permettant de factoriser du code) de manière intégrée avec des vrai</w:t>
@@ -390,6 +394,7 @@
           <w:rFonts w:ascii="Times New Roman" w:eastAsia="Times New Roman" w:hAnsi="Times New Roman" w:cs="Times New Roman"/>
           <w:sz w:val="24"/>
           <w:szCs w:val="24"/>
+          <w:highlight w:val="green"/>
           <w:lang w:eastAsia="de-DE" w:bidi="th-TH"/>
         </w:rPr>
         <w:t>e</w:t>
@@ -399,6 +404,7 @@
           <w:rFonts w:ascii="Times New Roman" w:eastAsia="Times New Roman" w:hAnsi="Times New Roman" w:cs="Times New Roman"/>
           <w:sz w:val="24"/>
           <w:szCs w:val="24"/>
+          <w:highlight w:val="green"/>
           <w:lang w:eastAsia="de-DE" w:bidi="th-TH"/>
         </w:rPr>
         <w:t xml:space="preserve">s données (test </w:t>
@@ -409,6 +415,7 @@
           <w:rFonts w:ascii="Times New Roman" w:eastAsia="Times New Roman" w:hAnsi="Times New Roman" w:cs="Times New Roman"/>
           <w:sz w:val="24"/>
           <w:szCs w:val="24"/>
+          <w:highlight w:val="green"/>
           <w:lang w:eastAsia="de-DE" w:bidi="th-TH"/>
         </w:rPr>
         <w:t>spring</w:t>
@@ -419,6 +426,7 @@
           <w:rFonts w:ascii="Times New Roman" w:eastAsia="Times New Roman" w:hAnsi="Times New Roman" w:cs="Times New Roman"/>
           <w:sz w:val="24"/>
           <w:szCs w:val="24"/>
+          <w:highlight w:val="green"/>
           <w:lang w:eastAsia="de-DE" w:bidi="th-TH"/>
         </w:rPr>
         <w:t>)</w:t>

</xml_diff>